<commit_message>
Coral updated Reports and stats outputs 4-9-24
</commit_message>
<xml_diff>
--- a/Coral/output/PercentCover/Coral_PC_Report.docx
+++ b/Coral/output/PercentCover/Coral_PC_Report.docx
@@ -57,19 +57,19 @@
         <w:t xml:space="preserve"> </w:t>
       </w:r>
       <w:r>
-        <w:t xml:space="preserve">20</w:t>
+        <w:t xml:space="preserve">09</w:t>
       </w:r>
       <w:r>
         <w:t xml:space="preserve"> </w:t>
       </w:r>
       <w:r>
-        <w:t xml:space="preserve">July,</w:t>
+        <w:t xml:space="preserve">April,</w:t>
       </w:r>
       <w:r>
         <w:t xml:space="preserve"> </w:t>
       </w:r>
       <w:r>
-        <w:t xml:space="preserve">2023</w:t>
+        <w:t xml:space="preserve">2024</w:t>
       </w:r>
     </w:p>
     <w:sdt>
@@ -302,22 +302,9 @@
         </w:rPr>
         <w:t xml:space="preserve">(lubridate)</w:t>
       </w:r>
-    </w:p>
-    <w:p>
-      <w:pPr>
-        <w:pStyle w:val="SourceCode"/>
-      </w:pPr>
-      <w:r>
-        <w:rPr>
-          <w:rStyle w:val="VerbatimChar"/>
-        </w:rPr>
-        <w:t xml:space="preserve">## Warning: package 'lubridate' was built under R version 4.1.2</w:t>
-      </w:r>
-    </w:p>
-    <w:p>
-      <w:pPr>
-        <w:pStyle w:val="SourceCode"/>
-      </w:pPr>
+      <w:r>
+        <w:br/>
+      </w:r>
       <w:r>
         <w:rPr>
           <w:rStyle w:val="FunctionTok"/>
@@ -360,22 +347,9 @@
         </w:rPr>
         <w:t xml:space="preserve">(tidyr)</w:t>
       </w:r>
-    </w:p>
-    <w:p>
-      <w:pPr>
-        <w:pStyle w:val="SourceCode"/>
-      </w:pPr>
-      <w:r>
-        <w:rPr>
-          <w:rStyle w:val="VerbatimChar"/>
-        </w:rPr>
-        <w:t xml:space="preserve">## Warning: package 'tidyr' was built under R version 4.1.2</w:t>
-      </w:r>
-    </w:p>
-    <w:p>
-      <w:pPr>
-        <w:pStyle w:val="SourceCode"/>
-      </w:pPr>
+      <w:r>
+        <w:br/>
+      </w:r>
       <w:r>
         <w:rPr>
           <w:rStyle w:val="FunctionTok"/>
@@ -412,22 +386,9 @@
         </w:rPr>
         <w:t xml:space="preserve">(hrbrthemes)</w:t>
       </w:r>
-    </w:p>
-    <w:p>
-      <w:pPr>
-        <w:pStyle w:val="SourceCode"/>
-      </w:pPr>
-      <w:r>
-        <w:rPr>
-          <w:rStyle w:val="VerbatimChar"/>
-        </w:rPr>
-        <w:t xml:space="preserve">## Warning: package 'hrbrthemes' was built under R version 4.1.3</w:t>
-      </w:r>
-    </w:p>
-    <w:p>
-      <w:pPr>
-        <w:pStyle w:val="SourceCode"/>
-      </w:pPr>
+      <w:r>
+        <w:br/>
+      </w:r>
       <w:r>
         <w:rPr>
           <w:rStyle w:val="FunctionTok"/>
@@ -737,7 +698,7 @@
           <w:bCs/>
           <w:b/>
         </w:rPr>
-        <w:t xml:space="preserve">All_CORAL_Parameters-2023-Jun-06.txt</w:t>
+        <w:t xml:space="preserve">All_CORAL_Parameters-2024-Mar-28.txt</w:t>
       </w:r>
     </w:p>
     <w:p>
@@ -981,7 +942,7 @@
         <w:rPr>
           <w:rStyle w:val="VerbatimChar"/>
         </w:rPr>
-        <w:t xml:space="preserve">## All_CORAL_Parameters-2023-Jun-06.txt</w:t>
+        <w:t xml:space="preserve">## All_CORAL_Parameters-2024-Mar-28.txt</w:t>
       </w:r>
     </w:p>
     <w:bookmarkEnd w:id="27"/>
@@ -1290,6 +1251,15 @@
       </w:r>
       <w:r>
         <w:rPr>
+          <w:rStyle w:val="CommentTok"/>
+        </w:rPr>
+        <w:t xml:space="preserve"># Formerly "Percent Cover - Species Composition"</w:t>
+      </w:r>
+      <w:r>
+        <w:br/>
+      </w:r>
+      <w:r>
+        <w:rPr>
           <w:rStyle w:val="NormalTok"/>
         </w:rPr>
         <w:t xml:space="preserve">data </w:t>
@@ -1328,7 +1298,7 @@
         <w:rPr>
           <w:rStyle w:val="StringTok"/>
         </w:rPr>
-        <w:t xml:space="preserve">"Percent Cover - Species Composition"</w:t>
+        <w:t xml:space="preserve">"Percent Cover"</w:t>
       </w:r>
       <w:r>
         <w:rPr>
@@ -1517,7 +1487,529 @@
         <w:rPr>
           <w:rStyle w:val="NormalTok"/>
         </w:rPr>
-        <w:t xml:space="preserve"> data[SpeciesGroup1</w:t>
+        <w:t xml:space="preserve"> data[SpeciesGroup1 </w:t>
+      </w:r>
+      <w:r>
+        <w:rPr>
+          <w:rStyle w:val="SpecialCharTok"/>
+        </w:rPr>
+        <w:t xml:space="preserve">%in%</w:t>
+      </w:r>
+      <w:r>
+        <w:rPr>
+          <w:rStyle w:val="NormalTok"/>
+        </w:rPr>
+        <w:t xml:space="preserve"> </w:t>
+      </w:r>
+      <w:r>
+        <w:rPr>
+          <w:rStyle w:val="FunctionTok"/>
+        </w:rPr>
+        <w:t xml:space="preserve">c</w:t>
+      </w:r>
+      <w:r>
+        <w:rPr>
+          <w:rStyle w:val="NormalTok"/>
+        </w:rPr>
+        <w:t xml:space="preserve">(</w:t>
+      </w:r>
+      <w:r>
+        <w:rPr>
+          <w:rStyle w:val="StringTok"/>
+        </w:rPr>
+        <w:t xml:space="preserve">"Octocoral"</w:t>
+      </w:r>
+      <w:r>
+        <w:rPr>
+          <w:rStyle w:val="NormalTok"/>
+        </w:rPr>
+        <w:t xml:space="preserve">, </w:t>
+      </w:r>
+      <w:r>
+        <w:rPr>
+          <w:rStyle w:val="StringTok"/>
+        </w:rPr>
+        <w:t xml:space="preserve">"Milleporans"</w:t>
+      </w:r>
+      <w:r>
+        <w:rPr>
+          <w:rStyle w:val="NormalTok"/>
+        </w:rPr>
+        <w:t xml:space="preserve">,</w:t>
+      </w:r>
+      <w:r>
+        <w:rPr>
+          <w:rStyle w:val="StringTok"/>
+        </w:rPr>
+        <w:t xml:space="preserve">"Scleractinian"</w:t>
+      </w:r>
+      <w:r>
+        <w:rPr>
+          <w:rStyle w:val="NormalTok"/>
+        </w:rPr>
+        <w:t xml:space="preserve">), ]</w:t>
+      </w:r>
+      <w:r>
+        <w:br/>
+      </w:r>
+      <w:r>
+        <w:rPr>
+          <w:rStyle w:val="CommentTok"/>
+        </w:rPr>
+        <w:t xml:space="preserve"># Remove rows with missing GenusName</w:t>
+      </w:r>
+      <w:r>
+        <w:br/>
+      </w:r>
+      <w:r>
+        <w:rPr>
+          <w:rStyle w:val="NormalTok"/>
+        </w:rPr>
+        <w:t xml:space="preserve">data </w:t>
+      </w:r>
+      <w:r>
+        <w:rPr>
+          <w:rStyle w:val="OtherTok"/>
+        </w:rPr>
+        <w:t xml:space="preserve">&lt;-</w:t>
+      </w:r>
+      <w:r>
+        <w:rPr>
+          <w:rStyle w:val="NormalTok"/>
+        </w:rPr>
+        <w:t xml:space="preserve"> data[</w:t>
+      </w:r>
+      <w:r>
+        <w:rPr>
+          <w:rStyle w:val="SpecialCharTok"/>
+        </w:rPr>
+        <w:t xml:space="preserve">!</w:t>
+      </w:r>
+      <w:r>
+        <w:rPr>
+          <w:rStyle w:val="FunctionTok"/>
+        </w:rPr>
+        <w:t xml:space="preserve">is.na</w:t>
+      </w:r>
+      <w:r>
+        <w:rPr>
+          <w:rStyle w:val="NormalTok"/>
+        </w:rPr>
+        <w:t xml:space="preserve">(data</w:t>
+      </w:r>
+      <w:r>
+        <w:rPr>
+          <w:rStyle w:val="SpecialCharTok"/>
+        </w:rPr>
+        <w:t xml:space="preserve">$</w:t>
+      </w:r>
+      <w:r>
+        <w:rPr>
+          <w:rStyle w:val="NormalTok"/>
+        </w:rPr>
+        <w:t xml:space="preserve">GenusName),]</w:t>
+      </w:r>
+      <w:r>
+        <w:br/>
+      </w:r>
+      <w:r>
+        <w:rPr>
+          <w:rStyle w:val="CommentTok"/>
+        </w:rPr>
+        <w:t xml:space="preserve"># Remove rows with missing SpeciesName</w:t>
+      </w:r>
+      <w:r>
+        <w:br/>
+      </w:r>
+      <w:r>
+        <w:rPr>
+          <w:rStyle w:val="NormalTok"/>
+        </w:rPr>
+        <w:t xml:space="preserve">data </w:t>
+      </w:r>
+      <w:r>
+        <w:rPr>
+          <w:rStyle w:val="OtherTok"/>
+        </w:rPr>
+        <w:t xml:space="preserve">&lt;-</w:t>
+      </w:r>
+      <w:r>
+        <w:rPr>
+          <w:rStyle w:val="NormalTok"/>
+        </w:rPr>
+        <w:t xml:space="preserve"> data[</w:t>
+      </w:r>
+      <w:r>
+        <w:rPr>
+          <w:rStyle w:val="SpecialCharTok"/>
+        </w:rPr>
+        <w:t xml:space="preserve">!</w:t>
+      </w:r>
+      <w:r>
+        <w:rPr>
+          <w:rStyle w:val="FunctionTok"/>
+        </w:rPr>
+        <w:t xml:space="preserve">is.na</w:t>
+      </w:r>
+      <w:r>
+        <w:rPr>
+          <w:rStyle w:val="NormalTok"/>
+        </w:rPr>
+        <w:t xml:space="preserve">(data</w:t>
+      </w:r>
+      <w:r>
+        <w:rPr>
+          <w:rStyle w:val="SpecialCharTok"/>
+        </w:rPr>
+        <w:t xml:space="preserve">$</w:t>
+      </w:r>
+      <w:r>
+        <w:rPr>
+          <w:rStyle w:val="NormalTok"/>
+        </w:rPr>
+        <w:t xml:space="preserve">SpeciesName),]</w:t>
+      </w:r>
+      <w:r>
+        <w:br/>
+      </w:r>
+      <w:r>
+        <w:rPr>
+          <w:rStyle w:val="CommentTok"/>
+        </w:rPr>
+        <w:t xml:space="preserve"># Remove rows with missing Months</w:t>
+      </w:r>
+      <w:r>
+        <w:br/>
+      </w:r>
+      <w:r>
+        <w:rPr>
+          <w:rStyle w:val="NormalTok"/>
+        </w:rPr>
+        <w:t xml:space="preserve">data </w:t>
+      </w:r>
+      <w:r>
+        <w:rPr>
+          <w:rStyle w:val="OtherTok"/>
+        </w:rPr>
+        <w:t xml:space="preserve">&lt;-</w:t>
+      </w:r>
+      <w:r>
+        <w:rPr>
+          <w:rStyle w:val="NormalTok"/>
+        </w:rPr>
+        <w:t xml:space="preserve"> data[</w:t>
+      </w:r>
+      <w:r>
+        <w:rPr>
+          <w:rStyle w:val="SpecialCharTok"/>
+        </w:rPr>
+        <w:t xml:space="preserve">!</w:t>
+      </w:r>
+      <w:r>
+        <w:rPr>
+          <w:rStyle w:val="FunctionTok"/>
+        </w:rPr>
+        <w:t xml:space="preserve">is.na</w:t>
+      </w:r>
+      <w:r>
+        <w:rPr>
+          <w:rStyle w:val="NormalTok"/>
+        </w:rPr>
+        <w:t xml:space="preserve">(data</w:t>
+      </w:r>
+      <w:r>
+        <w:rPr>
+          <w:rStyle w:val="SpecialCharTok"/>
+        </w:rPr>
+        <w:t xml:space="preserve">$</w:t>
+      </w:r>
+      <w:r>
+        <w:rPr>
+          <w:rStyle w:val="NormalTok"/>
+        </w:rPr>
+        <w:t xml:space="preserve">Month),]</w:t>
+      </w:r>
+      <w:r>
+        <w:br/>
+      </w:r>
+      <w:r>
+        <w:rPr>
+          <w:rStyle w:val="CommentTok"/>
+        </w:rPr>
+        <w:t xml:space="preserve"># Remove rows with missing Years</w:t>
+      </w:r>
+      <w:r>
+        <w:br/>
+      </w:r>
+      <w:r>
+        <w:rPr>
+          <w:rStyle w:val="NormalTok"/>
+        </w:rPr>
+        <w:t xml:space="preserve">data </w:t>
+      </w:r>
+      <w:r>
+        <w:rPr>
+          <w:rStyle w:val="OtherTok"/>
+        </w:rPr>
+        <w:t xml:space="preserve">&lt;-</w:t>
+      </w:r>
+      <w:r>
+        <w:rPr>
+          <w:rStyle w:val="NormalTok"/>
+        </w:rPr>
+        <w:t xml:space="preserve"> data[</w:t>
+      </w:r>
+      <w:r>
+        <w:rPr>
+          <w:rStyle w:val="SpecialCharTok"/>
+        </w:rPr>
+        <w:t xml:space="preserve">!</w:t>
+      </w:r>
+      <w:r>
+        <w:rPr>
+          <w:rStyle w:val="FunctionTok"/>
+        </w:rPr>
+        <w:t xml:space="preserve">is.na</w:t>
+      </w:r>
+      <w:r>
+        <w:rPr>
+          <w:rStyle w:val="NormalTok"/>
+        </w:rPr>
+        <w:t xml:space="preserve">(data</w:t>
+      </w:r>
+      <w:r>
+        <w:rPr>
+          <w:rStyle w:val="SpecialCharTok"/>
+        </w:rPr>
+        <w:t xml:space="preserve">$</w:t>
+      </w:r>
+      <w:r>
+        <w:rPr>
+          <w:rStyle w:val="NormalTok"/>
+        </w:rPr>
+        <w:t xml:space="preserve">Year),]</w:t>
+      </w:r>
+      <w:r>
+        <w:br/>
+      </w:r>
+      <w:r>
+        <w:rPr>
+          <w:rStyle w:val="CommentTok"/>
+        </w:rPr>
+        <w:t xml:space="preserve"># Remove rows with missing SpeciesGroup1</w:t>
+      </w:r>
+      <w:r>
+        <w:br/>
+      </w:r>
+      <w:r>
+        <w:rPr>
+          <w:rStyle w:val="NormalTok"/>
+        </w:rPr>
+        <w:t xml:space="preserve">data </w:t>
+      </w:r>
+      <w:r>
+        <w:rPr>
+          <w:rStyle w:val="OtherTok"/>
+        </w:rPr>
+        <w:t xml:space="preserve">&lt;-</w:t>
+      </w:r>
+      <w:r>
+        <w:rPr>
+          <w:rStyle w:val="NormalTok"/>
+        </w:rPr>
+        <w:t xml:space="preserve"> data[</w:t>
+      </w:r>
+      <w:r>
+        <w:rPr>
+          <w:rStyle w:val="SpecialCharTok"/>
+        </w:rPr>
+        <w:t xml:space="preserve">!</w:t>
+      </w:r>
+      <w:r>
+        <w:rPr>
+          <w:rStyle w:val="FunctionTok"/>
+        </w:rPr>
+        <w:t xml:space="preserve">is.na</w:t>
+      </w:r>
+      <w:r>
+        <w:rPr>
+          <w:rStyle w:val="NormalTok"/>
+        </w:rPr>
+        <w:t xml:space="preserve">(data</w:t>
+      </w:r>
+      <w:r>
+        <w:rPr>
+          <w:rStyle w:val="SpecialCharTok"/>
+        </w:rPr>
+        <w:t xml:space="preserve">$</w:t>
+      </w:r>
+      <w:r>
+        <w:rPr>
+          <w:rStyle w:val="NormalTok"/>
+        </w:rPr>
+        <w:t xml:space="preserve">SpeciesGroup1),]</w:t>
+      </w:r>
+      <w:r>
+        <w:br/>
+      </w:r>
+      <w:r>
+        <w:rPr>
+          <w:rStyle w:val="CommentTok"/>
+        </w:rPr>
+        <w:t xml:space="preserve"># Remove rows with missing ResultValue</w:t>
+      </w:r>
+      <w:r>
+        <w:br/>
+      </w:r>
+      <w:r>
+        <w:rPr>
+          <w:rStyle w:val="NormalTok"/>
+        </w:rPr>
+        <w:t xml:space="preserve">data </w:t>
+      </w:r>
+      <w:r>
+        <w:rPr>
+          <w:rStyle w:val="OtherTok"/>
+        </w:rPr>
+        <w:t xml:space="preserve">&lt;-</w:t>
+      </w:r>
+      <w:r>
+        <w:rPr>
+          <w:rStyle w:val="NormalTok"/>
+        </w:rPr>
+        <w:t xml:space="preserve"> data[</w:t>
+      </w:r>
+      <w:r>
+        <w:rPr>
+          <w:rStyle w:val="SpecialCharTok"/>
+        </w:rPr>
+        <w:t xml:space="preserve">!</w:t>
+      </w:r>
+      <w:r>
+        <w:rPr>
+          <w:rStyle w:val="FunctionTok"/>
+        </w:rPr>
+        <w:t xml:space="preserve">is.na</w:t>
+      </w:r>
+      <w:r>
+        <w:rPr>
+          <w:rStyle w:val="NormalTok"/>
+        </w:rPr>
+        <w:t xml:space="preserve">(data</w:t>
+      </w:r>
+      <w:r>
+        <w:rPr>
+          <w:rStyle w:val="SpecialCharTok"/>
+        </w:rPr>
+        <w:t xml:space="preserve">$</w:t>
+      </w:r>
+      <w:r>
+        <w:rPr>
+          <w:rStyle w:val="NormalTok"/>
+        </w:rPr>
+        <w:t xml:space="preserve">ResultValue),]</w:t>
+      </w:r>
+      <w:r>
+        <w:br/>
+      </w:r>
+      <w:r>
+        <w:rPr>
+          <w:rStyle w:val="CommentTok"/>
+        </w:rPr>
+        <w:t xml:space="preserve"># Remove rows with missing SampleDate</w:t>
+      </w:r>
+      <w:r>
+        <w:br/>
+      </w:r>
+      <w:r>
+        <w:rPr>
+          <w:rStyle w:val="NormalTok"/>
+        </w:rPr>
+        <w:t xml:space="preserve">data </w:t>
+      </w:r>
+      <w:r>
+        <w:rPr>
+          <w:rStyle w:val="OtherTok"/>
+        </w:rPr>
+        <w:t xml:space="preserve">&lt;-</w:t>
+      </w:r>
+      <w:r>
+        <w:rPr>
+          <w:rStyle w:val="NormalTok"/>
+        </w:rPr>
+        <w:t xml:space="preserve"> data[</w:t>
+      </w:r>
+      <w:r>
+        <w:rPr>
+          <w:rStyle w:val="SpecialCharTok"/>
+        </w:rPr>
+        <w:t xml:space="preserve">!</w:t>
+      </w:r>
+      <w:r>
+        <w:rPr>
+          <w:rStyle w:val="FunctionTok"/>
+        </w:rPr>
+        <w:t xml:space="preserve">is.na</w:t>
+      </w:r>
+      <w:r>
+        <w:rPr>
+          <w:rStyle w:val="NormalTok"/>
+        </w:rPr>
+        <w:t xml:space="preserve">(data</w:t>
+      </w:r>
+      <w:r>
+        <w:rPr>
+          <w:rStyle w:val="SpecialCharTok"/>
+        </w:rPr>
+        <w:t xml:space="preserve">$</w:t>
+      </w:r>
+      <w:r>
+        <w:rPr>
+          <w:rStyle w:val="NormalTok"/>
+        </w:rPr>
+        <w:t xml:space="preserve">SampleDate),]</w:t>
+      </w:r>
+      <w:r>
+        <w:br/>
+      </w:r>
+      <w:r>
+        <w:rPr>
+          <w:rStyle w:val="CommentTok"/>
+        </w:rPr>
+        <w:t xml:space="preserve"># Remove duplicate rows</w:t>
+      </w:r>
+      <w:r>
+        <w:br/>
+      </w:r>
+      <w:r>
+        <w:rPr>
+          <w:rStyle w:val="NormalTok"/>
+        </w:rPr>
+        <w:t xml:space="preserve">data </w:t>
+      </w:r>
+      <w:r>
+        <w:rPr>
+          <w:rStyle w:val="OtherTok"/>
+        </w:rPr>
+        <w:t xml:space="preserve">&lt;-</w:t>
+      </w:r>
+      <w:r>
+        <w:rPr>
+          <w:rStyle w:val="NormalTok"/>
+        </w:rPr>
+        <w:t xml:space="preserve"> data[data</w:t>
+      </w:r>
+      <w:r>
+        <w:rPr>
+          <w:rStyle w:val="SpecialCharTok"/>
+        </w:rPr>
+        <w:t xml:space="preserve">$</w:t>
+      </w:r>
+      <w:r>
+        <w:rPr>
+          <w:rStyle w:val="NormalTok"/>
+        </w:rPr>
+        <w:t xml:space="preserve">MADup</w:t>
       </w:r>
       <w:r>
         <w:rPr>
@@ -1527,749 +2019,104 @@
       </w:r>
       <w:r>
         <w:rPr>
+          <w:rStyle w:val="DecValTok"/>
+        </w:rPr>
+        <w:t xml:space="preserve">1</w:t>
+      </w:r>
+      <w:r>
+        <w:rPr>
+          <w:rStyle w:val="NormalTok"/>
+        </w:rPr>
+        <w:t xml:space="preserve">,]</w:t>
+      </w:r>
+      <w:r>
+        <w:br/>
+      </w:r>
+      <w:r>
+        <w:rPr>
+          <w:rStyle w:val="CommentTok"/>
+        </w:rPr>
+        <w:t xml:space="preserve"># Create variable that combines the genus and species name</w:t>
+      </w:r>
+      <w:r>
+        <w:br/>
+      </w:r>
+      <w:r>
+        <w:rPr>
+          <w:rStyle w:val="NormalTok"/>
+        </w:rPr>
+        <w:t xml:space="preserve">data</w:t>
+      </w:r>
+      <w:r>
+        <w:rPr>
+          <w:rStyle w:val="SpecialCharTok"/>
+        </w:rPr>
+        <w:t xml:space="preserve">$</w:t>
+      </w:r>
+      <w:r>
+        <w:rPr>
+          <w:rStyle w:val="NormalTok"/>
+        </w:rPr>
+        <w:t xml:space="preserve">gensp </w:t>
+      </w:r>
+      <w:r>
+        <w:rPr>
+          <w:rStyle w:val="OtherTok"/>
+        </w:rPr>
+        <w:t xml:space="preserve">&lt;-</w:t>
+      </w:r>
+      <w:r>
+        <w:rPr>
+          <w:rStyle w:val="NormalTok"/>
+        </w:rPr>
+        <w:t xml:space="preserve"> </w:t>
+      </w:r>
+      <w:r>
+        <w:rPr>
+          <w:rStyle w:val="FunctionTok"/>
+        </w:rPr>
+        <w:t xml:space="preserve">paste</w:t>
+      </w:r>
+      <w:r>
+        <w:rPr>
+          <w:rStyle w:val="NormalTok"/>
+        </w:rPr>
+        <w:t xml:space="preserve">(data</w:t>
+      </w:r>
+      <w:r>
+        <w:rPr>
+          <w:rStyle w:val="SpecialCharTok"/>
+        </w:rPr>
+        <w:t xml:space="preserve">$</w:t>
+      </w:r>
+      <w:r>
+        <w:rPr>
+          <w:rStyle w:val="NormalTok"/>
+        </w:rPr>
+        <w:t xml:space="preserve">GenusName, data</w:t>
+      </w:r>
+      <w:r>
+        <w:rPr>
+          <w:rStyle w:val="SpecialCharTok"/>
+        </w:rPr>
+        <w:t xml:space="preserve">$</w:t>
+      </w:r>
+      <w:r>
+        <w:rPr>
+          <w:rStyle w:val="NormalTok"/>
+        </w:rPr>
+        <w:t xml:space="preserve">SpeciesName, </w:t>
+      </w:r>
+      <w:r>
+        <w:rPr>
+          <w:rStyle w:val="AttributeTok"/>
+        </w:rPr>
+        <w:t xml:space="preserve">sep=</w:t>
+      </w:r>
+      <w:r>
+        <w:rPr>
           <w:rStyle w:val="StringTok"/>
         </w:rPr>
-        <w:t xml:space="preserve">"Octocoral"</w:t>
-      </w:r>
-      <w:r>
-        <w:rPr>
-          <w:rStyle w:val="SpecialCharTok"/>
-        </w:rPr>
-        <w:t xml:space="preserve">|</w:t>
-      </w:r>
-      <w:r>
-        <w:br/>
-      </w:r>
-      <w:r>
-        <w:rPr>
-          <w:rStyle w:val="NormalTok"/>
-        </w:rPr>
-        <w:t xml:space="preserve">               SpeciesGroup1</w:t>
-      </w:r>
-      <w:r>
-        <w:rPr>
-          <w:rStyle w:val="SpecialCharTok"/>
-        </w:rPr>
-        <w:t xml:space="preserve">==</w:t>
-      </w:r>
-      <w:r>
-        <w:rPr>
-          <w:rStyle w:val="StringTok"/>
-        </w:rPr>
-        <w:t xml:space="preserve">"Milleporans"</w:t>
-      </w:r>
-      <w:r>
-        <w:rPr>
-          <w:rStyle w:val="SpecialCharTok"/>
-        </w:rPr>
-        <w:t xml:space="preserve">|</w:t>
-      </w:r>
-      <w:r>
-        <w:br/>
-      </w:r>
-      <w:r>
-        <w:rPr>
-          <w:rStyle w:val="NormalTok"/>
-        </w:rPr>
-        <w:t xml:space="preserve">               SpeciesGroup1</w:t>
-      </w:r>
-      <w:r>
-        <w:rPr>
-          <w:rStyle w:val="SpecialCharTok"/>
-        </w:rPr>
-        <w:t xml:space="preserve">==</w:t>
-      </w:r>
-      <w:r>
-        <w:rPr>
-          <w:rStyle w:val="StringTok"/>
-        </w:rPr>
-        <w:t xml:space="preserve">"Scleractinian"</w:t>
-      </w:r>
-      <w:r>
-        <w:rPr>
-          <w:rStyle w:val="NormalTok"/>
-        </w:rPr>
-        <w:t xml:space="preserve">, ]</w:t>
-      </w:r>
-      <w:r>
-        <w:br/>
-      </w:r>
-      <w:r>
-        <w:rPr>
-          <w:rStyle w:val="CommentTok"/>
-        </w:rPr>
-        <w:t xml:space="preserve"># Remove rows with missing ManagedAreaName</w:t>
-      </w:r>
-      <w:r>
-        <w:br/>
-      </w:r>
-      <w:r>
-        <w:rPr>
-          <w:rStyle w:val="NormalTok"/>
-        </w:rPr>
-        <w:t xml:space="preserve">data </w:t>
-      </w:r>
-      <w:r>
-        <w:rPr>
-          <w:rStyle w:val="OtherTok"/>
-        </w:rPr>
-        <w:t xml:space="preserve">&lt;-</w:t>
-      </w:r>
-      <w:r>
-        <w:rPr>
-          <w:rStyle w:val="NormalTok"/>
-        </w:rPr>
-        <w:t xml:space="preserve"> data[</w:t>
-      </w:r>
-      <w:r>
-        <w:rPr>
-          <w:rStyle w:val="SpecialCharTok"/>
-        </w:rPr>
-        <w:t xml:space="preserve">!</w:t>
-      </w:r>
-      <w:r>
-        <w:rPr>
-          <w:rStyle w:val="FunctionTok"/>
-        </w:rPr>
-        <w:t xml:space="preserve">is.na</w:t>
-      </w:r>
-      <w:r>
-        <w:rPr>
-          <w:rStyle w:val="NormalTok"/>
-        </w:rPr>
-        <w:t xml:space="preserve">(data</w:t>
-      </w:r>
-      <w:r>
-        <w:rPr>
-          <w:rStyle w:val="SpecialCharTok"/>
-        </w:rPr>
-        <w:t xml:space="preserve">$</w:t>
-      </w:r>
-      <w:r>
-        <w:rPr>
-          <w:rStyle w:val="NormalTok"/>
-        </w:rPr>
-        <w:t xml:space="preserve">ManagedAreaName),]</w:t>
-      </w:r>
-      <w:r>
-        <w:br/>
-      </w:r>
-      <w:r>
-        <w:rPr>
-          <w:rStyle w:val="NormalTok"/>
-        </w:rPr>
-        <w:t xml:space="preserve">data </w:t>
-      </w:r>
-      <w:r>
-        <w:rPr>
-          <w:rStyle w:val="OtherTok"/>
-        </w:rPr>
-        <w:t xml:space="preserve">&lt;-</w:t>
-      </w:r>
-      <w:r>
-        <w:rPr>
-          <w:rStyle w:val="NormalTok"/>
-        </w:rPr>
-        <w:t xml:space="preserve"> data[data</w:t>
-      </w:r>
-      <w:r>
-        <w:rPr>
-          <w:rStyle w:val="SpecialCharTok"/>
-        </w:rPr>
-        <w:t xml:space="preserve">$</w:t>
-      </w:r>
-      <w:r>
-        <w:rPr>
-          <w:rStyle w:val="NormalTok"/>
-        </w:rPr>
-        <w:t xml:space="preserve">ManagedAreaName</w:t>
-      </w:r>
-      <w:r>
-        <w:rPr>
-          <w:rStyle w:val="SpecialCharTok"/>
-        </w:rPr>
-        <w:t xml:space="preserve">!=</w:t>
-      </w:r>
-      <w:r>
-        <w:rPr>
-          <w:rStyle w:val="StringTok"/>
-        </w:rPr>
-        <w:t xml:space="preserve">"NA"</w:t>
-      </w:r>
-      <w:r>
-        <w:rPr>
-          <w:rStyle w:val="NormalTok"/>
-        </w:rPr>
-        <w:t xml:space="preserve">,]</w:t>
-      </w:r>
-      <w:r>
-        <w:br/>
-      </w:r>
-      <w:r>
-        <w:rPr>
-          <w:rStyle w:val="CommentTok"/>
-        </w:rPr>
-        <w:t xml:space="preserve"># Remove rows with missing GenusName</w:t>
-      </w:r>
-      <w:r>
-        <w:br/>
-      </w:r>
-      <w:r>
-        <w:rPr>
-          <w:rStyle w:val="NormalTok"/>
-        </w:rPr>
-        <w:t xml:space="preserve">data </w:t>
-      </w:r>
-      <w:r>
-        <w:rPr>
-          <w:rStyle w:val="OtherTok"/>
-        </w:rPr>
-        <w:t xml:space="preserve">&lt;-</w:t>
-      </w:r>
-      <w:r>
-        <w:rPr>
-          <w:rStyle w:val="NormalTok"/>
-        </w:rPr>
-        <w:t xml:space="preserve"> data[</w:t>
-      </w:r>
-      <w:r>
-        <w:rPr>
-          <w:rStyle w:val="SpecialCharTok"/>
-        </w:rPr>
-        <w:t xml:space="preserve">!</w:t>
-      </w:r>
-      <w:r>
-        <w:rPr>
-          <w:rStyle w:val="FunctionTok"/>
-        </w:rPr>
-        <w:t xml:space="preserve">is.na</w:t>
-      </w:r>
-      <w:r>
-        <w:rPr>
-          <w:rStyle w:val="NormalTok"/>
-        </w:rPr>
-        <w:t xml:space="preserve">(data</w:t>
-      </w:r>
-      <w:r>
-        <w:rPr>
-          <w:rStyle w:val="SpecialCharTok"/>
-        </w:rPr>
-        <w:t xml:space="preserve">$</w:t>
-      </w:r>
-      <w:r>
-        <w:rPr>
-          <w:rStyle w:val="NormalTok"/>
-        </w:rPr>
-        <w:t xml:space="preserve">GenusName),]</w:t>
-      </w:r>
-      <w:r>
-        <w:br/>
-      </w:r>
-      <w:r>
-        <w:rPr>
-          <w:rStyle w:val="CommentTok"/>
-        </w:rPr>
-        <w:t xml:space="preserve"># Remove rows with missing SpeciesName</w:t>
-      </w:r>
-      <w:r>
-        <w:br/>
-      </w:r>
-      <w:r>
-        <w:rPr>
-          <w:rStyle w:val="NormalTok"/>
-        </w:rPr>
-        <w:t xml:space="preserve">data </w:t>
-      </w:r>
-      <w:r>
-        <w:rPr>
-          <w:rStyle w:val="OtherTok"/>
-        </w:rPr>
-        <w:t xml:space="preserve">&lt;-</w:t>
-      </w:r>
-      <w:r>
-        <w:rPr>
-          <w:rStyle w:val="NormalTok"/>
-        </w:rPr>
-        <w:t xml:space="preserve"> data[</w:t>
-      </w:r>
-      <w:r>
-        <w:rPr>
-          <w:rStyle w:val="SpecialCharTok"/>
-        </w:rPr>
-        <w:t xml:space="preserve">!</w:t>
-      </w:r>
-      <w:r>
-        <w:rPr>
-          <w:rStyle w:val="FunctionTok"/>
-        </w:rPr>
-        <w:t xml:space="preserve">is.na</w:t>
-      </w:r>
-      <w:r>
-        <w:rPr>
-          <w:rStyle w:val="NormalTok"/>
-        </w:rPr>
-        <w:t xml:space="preserve">(data</w:t>
-      </w:r>
-      <w:r>
-        <w:rPr>
-          <w:rStyle w:val="SpecialCharTok"/>
-        </w:rPr>
-        <w:t xml:space="preserve">$</w:t>
-      </w:r>
-      <w:r>
-        <w:rPr>
-          <w:rStyle w:val="NormalTok"/>
-        </w:rPr>
-        <w:t xml:space="preserve">SpeciesName),]</w:t>
-      </w:r>
-      <w:r>
-        <w:br/>
-      </w:r>
-      <w:r>
-        <w:rPr>
-          <w:rStyle w:val="CommentTok"/>
-        </w:rPr>
-        <w:t xml:space="preserve"># Remove rows with missing Months</w:t>
-      </w:r>
-      <w:r>
-        <w:br/>
-      </w:r>
-      <w:r>
-        <w:rPr>
-          <w:rStyle w:val="NormalTok"/>
-        </w:rPr>
-        <w:t xml:space="preserve">data </w:t>
-      </w:r>
-      <w:r>
-        <w:rPr>
-          <w:rStyle w:val="OtherTok"/>
-        </w:rPr>
-        <w:t xml:space="preserve">&lt;-</w:t>
-      </w:r>
-      <w:r>
-        <w:rPr>
-          <w:rStyle w:val="NormalTok"/>
-        </w:rPr>
-        <w:t xml:space="preserve"> data[</w:t>
-      </w:r>
-      <w:r>
-        <w:rPr>
-          <w:rStyle w:val="SpecialCharTok"/>
-        </w:rPr>
-        <w:t xml:space="preserve">!</w:t>
-      </w:r>
-      <w:r>
-        <w:rPr>
-          <w:rStyle w:val="FunctionTok"/>
-        </w:rPr>
-        <w:t xml:space="preserve">is.na</w:t>
-      </w:r>
-      <w:r>
-        <w:rPr>
-          <w:rStyle w:val="NormalTok"/>
-        </w:rPr>
-        <w:t xml:space="preserve">(data</w:t>
-      </w:r>
-      <w:r>
-        <w:rPr>
-          <w:rStyle w:val="SpecialCharTok"/>
-        </w:rPr>
-        <w:t xml:space="preserve">$</w:t>
-      </w:r>
-      <w:r>
-        <w:rPr>
-          <w:rStyle w:val="NormalTok"/>
-        </w:rPr>
-        <w:t xml:space="preserve">Month),]</w:t>
-      </w:r>
-      <w:r>
-        <w:br/>
-      </w:r>
-      <w:r>
-        <w:rPr>
-          <w:rStyle w:val="CommentTok"/>
-        </w:rPr>
-        <w:t xml:space="preserve"># Remove rows with missing Years</w:t>
-      </w:r>
-      <w:r>
-        <w:br/>
-      </w:r>
-      <w:r>
-        <w:rPr>
-          <w:rStyle w:val="NormalTok"/>
-        </w:rPr>
-        <w:t xml:space="preserve">data </w:t>
-      </w:r>
-      <w:r>
-        <w:rPr>
-          <w:rStyle w:val="OtherTok"/>
-        </w:rPr>
-        <w:t xml:space="preserve">&lt;-</w:t>
-      </w:r>
-      <w:r>
-        <w:rPr>
-          <w:rStyle w:val="NormalTok"/>
-        </w:rPr>
-        <w:t xml:space="preserve"> data[</w:t>
-      </w:r>
-      <w:r>
-        <w:rPr>
-          <w:rStyle w:val="SpecialCharTok"/>
-        </w:rPr>
-        <w:t xml:space="preserve">!</w:t>
-      </w:r>
-      <w:r>
-        <w:rPr>
-          <w:rStyle w:val="FunctionTok"/>
-        </w:rPr>
-        <w:t xml:space="preserve">is.na</w:t>
-      </w:r>
-      <w:r>
-        <w:rPr>
-          <w:rStyle w:val="NormalTok"/>
-        </w:rPr>
-        <w:t xml:space="preserve">(data</w:t>
-      </w:r>
-      <w:r>
-        <w:rPr>
-          <w:rStyle w:val="SpecialCharTok"/>
-        </w:rPr>
-        <w:t xml:space="preserve">$</w:t>
-      </w:r>
-      <w:r>
-        <w:rPr>
-          <w:rStyle w:val="NormalTok"/>
-        </w:rPr>
-        <w:t xml:space="preserve">Year),]</w:t>
-      </w:r>
-      <w:r>
-        <w:br/>
-      </w:r>
-      <w:r>
-        <w:rPr>
-          <w:rStyle w:val="CommentTok"/>
-        </w:rPr>
-        <w:t xml:space="preserve"># Remove rows with missing SpeciesGroup1</w:t>
-      </w:r>
-      <w:r>
-        <w:br/>
-      </w:r>
-      <w:r>
-        <w:rPr>
-          <w:rStyle w:val="NormalTok"/>
-        </w:rPr>
-        <w:t xml:space="preserve">data </w:t>
-      </w:r>
-      <w:r>
-        <w:rPr>
-          <w:rStyle w:val="OtherTok"/>
-        </w:rPr>
-        <w:t xml:space="preserve">&lt;-</w:t>
-      </w:r>
-      <w:r>
-        <w:rPr>
-          <w:rStyle w:val="NormalTok"/>
-        </w:rPr>
-        <w:t xml:space="preserve"> data[</w:t>
-      </w:r>
-      <w:r>
-        <w:rPr>
-          <w:rStyle w:val="SpecialCharTok"/>
-        </w:rPr>
-        <w:t xml:space="preserve">!</w:t>
-      </w:r>
-      <w:r>
-        <w:rPr>
-          <w:rStyle w:val="FunctionTok"/>
-        </w:rPr>
-        <w:t xml:space="preserve">is.na</w:t>
-      </w:r>
-      <w:r>
-        <w:rPr>
-          <w:rStyle w:val="NormalTok"/>
-        </w:rPr>
-        <w:t xml:space="preserve">(data</w:t>
-      </w:r>
-      <w:r>
-        <w:rPr>
-          <w:rStyle w:val="SpecialCharTok"/>
-        </w:rPr>
-        <w:t xml:space="preserve">$</w:t>
-      </w:r>
-      <w:r>
-        <w:rPr>
-          <w:rStyle w:val="NormalTok"/>
-        </w:rPr>
-        <w:t xml:space="preserve">SpeciesGroup1),]</w:t>
-      </w:r>
-      <w:r>
-        <w:br/>
-      </w:r>
-      <w:r>
-        <w:rPr>
-          <w:rStyle w:val="CommentTok"/>
-        </w:rPr>
-        <w:t xml:space="preserve"># Remove rows with missing ResultValue</w:t>
-      </w:r>
-      <w:r>
-        <w:br/>
-      </w:r>
-      <w:r>
-        <w:rPr>
-          <w:rStyle w:val="NormalTok"/>
-        </w:rPr>
-        <w:t xml:space="preserve">data </w:t>
-      </w:r>
-      <w:r>
-        <w:rPr>
-          <w:rStyle w:val="OtherTok"/>
-        </w:rPr>
-        <w:t xml:space="preserve">&lt;-</w:t>
-      </w:r>
-      <w:r>
-        <w:rPr>
-          <w:rStyle w:val="NormalTok"/>
-        </w:rPr>
-        <w:t xml:space="preserve"> data[</w:t>
-      </w:r>
-      <w:r>
-        <w:rPr>
-          <w:rStyle w:val="SpecialCharTok"/>
-        </w:rPr>
-        <w:t xml:space="preserve">!</w:t>
-      </w:r>
-      <w:r>
-        <w:rPr>
-          <w:rStyle w:val="FunctionTok"/>
-        </w:rPr>
-        <w:t xml:space="preserve">is.na</w:t>
-      </w:r>
-      <w:r>
-        <w:rPr>
-          <w:rStyle w:val="NormalTok"/>
-        </w:rPr>
-        <w:t xml:space="preserve">(data</w:t>
-      </w:r>
-      <w:r>
-        <w:rPr>
-          <w:rStyle w:val="SpecialCharTok"/>
-        </w:rPr>
-        <w:t xml:space="preserve">$</w:t>
-      </w:r>
-      <w:r>
-        <w:rPr>
-          <w:rStyle w:val="NormalTok"/>
-        </w:rPr>
-        <w:t xml:space="preserve">ResultValue),]</w:t>
-      </w:r>
-      <w:r>
-        <w:br/>
-      </w:r>
-      <w:r>
-        <w:rPr>
-          <w:rStyle w:val="CommentTok"/>
-        </w:rPr>
-        <w:t xml:space="preserve"># Remove rows with missing SampleDate</w:t>
-      </w:r>
-      <w:r>
-        <w:br/>
-      </w:r>
-      <w:r>
-        <w:rPr>
-          <w:rStyle w:val="NormalTok"/>
-        </w:rPr>
-        <w:t xml:space="preserve">data </w:t>
-      </w:r>
-      <w:r>
-        <w:rPr>
-          <w:rStyle w:val="OtherTok"/>
-        </w:rPr>
-        <w:t xml:space="preserve">&lt;-</w:t>
-      </w:r>
-      <w:r>
-        <w:rPr>
-          <w:rStyle w:val="NormalTok"/>
-        </w:rPr>
-        <w:t xml:space="preserve"> data[</w:t>
-      </w:r>
-      <w:r>
-        <w:rPr>
-          <w:rStyle w:val="SpecialCharTok"/>
-        </w:rPr>
-        <w:t xml:space="preserve">!</w:t>
-      </w:r>
-      <w:r>
-        <w:rPr>
-          <w:rStyle w:val="FunctionTok"/>
-        </w:rPr>
-        <w:t xml:space="preserve">is.na</w:t>
-      </w:r>
-      <w:r>
-        <w:rPr>
-          <w:rStyle w:val="NormalTok"/>
-        </w:rPr>
-        <w:t xml:space="preserve">(data</w:t>
-      </w:r>
-      <w:r>
-        <w:rPr>
-          <w:rStyle w:val="SpecialCharTok"/>
-        </w:rPr>
-        <w:t xml:space="preserve">$</w:t>
-      </w:r>
-      <w:r>
-        <w:rPr>
-          <w:rStyle w:val="NormalTok"/>
-        </w:rPr>
-        <w:t xml:space="preserve">SampleDate),]</w:t>
-      </w:r>
-      <w:r>
-        <w:br/>
-      </w:r>
-      <w:r>
-        <w:rPr>
-          <w:rStyle w:val="CommentTok"/>
-        </w:rPr>
-        <w:t xml:space="preserve"># Remove duplicate rows</w:t>
-      </w:r>
-      <w:r>
-        <w:br/>
-      </w:r>
-      <w:r>
-        <w:rPr>
-          <w:rStyle w:val="NormalTok"/>
-        </w:rPr>
-        <w:t xml:space="preserve">data </w:t>
-      </w:r>
-      <w:r>
-        <w:rPr>
-          <w:rStyle w:val="OtherTok"/>
-        </w:rPr>
-        <w:t xml:space="preserve">&lt;-</w:t>
-      </w:r>
-      <w:r>
-        <w:rPr>
-          <w:rStyle w:val="NormalTok"/>
-        </w:rPr>
-        <w:t xml:space="preserve"> data[data</w:t>
-      </w:r>
-      <w:r>
-        <w:rPr>
-          <w:rStyle w:val="SpecialCharTok"/>
-        </w:rPr>
-        <w:t xml:space="preserve">$</w:t>
-      </w:r>
-      <w:r>
-        <w:rPr>
-          <w:rStyle w:val="NormalTok"/>
-        </w:rPr>
-        <w:t xml:space="preserve">MADup</w:t>
-      </w:r>
-      <w:r>
-        <w:rPr>
-          <w:rStyle w:val="SpecialCharTok"/>
-        </w:rPr>
-        <w:t xml:space="preserve">==</w:t>
-      </w:r>
-      <w:r>
-        <w:rPr>
-          <w:rStyle w:val="DecValTok"/>
-        </w:rPr>
-        <w:t xml:space="preserve">1</w:t>
-      </w:r>
-      <w:r>
-        <w:rPr>
-          <w:rStyle w:val="NormalTok"/>
-        </w:rPr>
-        <w:t xml:space="preserve">,]</w:t>
-      </w:r>
-      <w:r>
-        <w:br/>
-      </w:r>
-      <w:r>
-        <w:rPr>
-          <w:rStyle w:val="CommentTok"/>
-        </w:rPr>
-        <w:t xml:space="preserve"># Create variable that combines the genus and species name</w:t>
-      </w:r>
-      <w:r>
-        <w:br/>
-      </w:r>
-      <w:r>
-        <w:rPr>
-          <w:rStyle w:val="NormalTok"/>
-        </w:rPr>
-        <w:t xml:space="preserve">data</w:t>
-      </w:r>
-      <w:r>
-        <w:rPr>
-          <w:rStyle w:val="SpecialCharTok"/>
-        </w:rPr>
-        <w:t xml:space="preserve">$</w:t>
-      </w:r>
-      <w:r>
-        <w:rPr>
-          <w:rStyle w:val="NormalTok"/>
-        </w:rPr>
-        <w:t xml:space="preserve">gensp </w:t>
-      </w:r>
-      <w:r>
-        <w:rPr>
-          <w:rStyle w:val="OtherTok"/>
-        </w:rPr>
-        <w:t xml:space="preserve">&lt;-</w:t>
-      </w:r>
-      <w:r>
-        <w:rPr>
-          <w:rStyle w:val="NormalTok"/>
-        </w:rPr>
-        <w:t xml:space="preserve"> </w:t>
-      </w:r>
-      <w:r>
-        <w:rPr>
-          <w:rStyle w:val="FunctionTok"/>
-        </w:rPr>
-        <w:t xml:space="preserve">paste</w:t>
-      </w:r>
-      <w:r>
-        <w:rPr>
-          <w:rStyle w:val="NormalTok"/>
-        </w:rPr>
-        <w:t xml:space="preserve">(data</w:t>
-      </w:r>
-      <w:r>
-        <w:rPr>
-          <w:rStyle w:val="SpecialCharTok"/>
-        </w:rPr>
-        <w:t xml:space="preserve">$</w:t>
-      </w:r>
-      <w:r>
-        <w:rPr>
-          <w:rStyle w:val="NormalTok"/>
-        </w:rPr>
-        <w:t xml:space="preserve">GenusName, data</w:t>
-      </w:r>
-      <w:r>
-        <w:rPr>
-          <w:rStyle w:val="SpecialCharTok"/>
-        </w:rPr>
-        <w:t xml:space="preserve">$</w:t>
-      </w:r>
-      <w:r>
-        <w:rPr>
-          <w:rStyle w:val="NormalTok"/>
-        </w:rPr>
-        <w:t xml:space="preserve">SpeciesName, </w:t>
-      </w:r>
-      <w:r>
-        <w:rPr>
-          <w:rStyle w:val="AttributeTok"/>
-        </w:rPr>
-        <w:t xml:space="preserve">sep=</w:t>
-      </w:r>
-      <w:r>
-        <w:rPr>
-          <w:rStyle w:val="StringTok"/>
-        </w:rPr>
         <w:t xml:space="preserve">" "</w:t>
       </w:r>
       <w:r>
@@ -2277,312 +2124,6 @@
           <w:rStyle w:val="NormalTok"/>
         </w:rPr>
         <w:t xml:space="preserve">)</w:t>
-      </w:r>
-      <w:r>
-        <w:br/>
-      </w:r>
-      <w:r>
-        <w:rPr>
-          <w:rStyle w:val="CommentTok"/>
-        </w:rPr>
-        <w:t xml:space="preserve"># Corrects Managed Area names to be consistent with official names</w:t>
-      </w:r>
-      <w:r>
-        <w:br/>
-      </w:r>
-      <w:r>
-        <w:rPr>
-          <w:rStyle w:val="NormalTok"/>
-        </w:rPr>
-        <w:t xml:space="preserve">data</w:t>
-      </w:r>
-      <w:r>
-        <w:rPr>
-          <w:rStyle w:val="SpecialCharTok"/>
-        </w:rPr>
-        <w:t xml:space="preserve">$</w:t>
-      </w:r>
-      <w:r>
-        <w:rPr>
-          <w:rStyle w:val="NormalTok"/>
-        </w:rPr>
-        <w:t xml:space="preserve">ManagedAreaName[data</w:t>
-      </w:r>
-      <w:r>
-        <w:rPr>
-          <w:rStyle w:val="SpecialCharTok"/>
-        </w:rPr>
-        <w:t xml:space="preserve">$</w:t>
-      </w:r>
-      <w:r>
-        <w:rPr>
-          <w:rStyle w:val="NormalTok"/>
-        </w:rPr>
-        <w:t xml:space="preserve">ManagedAreaName</w:t>
-      </w:r>
-      <w:r>
-        <w:rPr>
-          <w:rStyle w:val="SpecialCharTok"/>
-        </w:rPr>
-        <w:t xml:space="preserve">==</w:t>
-      </w:r>
-      <w:r>
-        <w:rPr>
-          <w:rStyle w:val="StringTok"/>
-        </w:rPr>
-        <w:t xml:space="preserve">"Florida Keys NMS"</w:t>
-      </w:r>
-      <w:r>
-        <w:rPr>
-          <w:rStyle w:val="NormalTok"/>
-        </w:rPr>
-        <w:t xml:space="preserve">] </w:t>
-      </w:r>
-      <w:r>
-        <w:rPr>
-          <w:rStyle w:val="OtherTok"/>
-        </w:rPr>
-        <w:t xml:space="preserve">&lt;-</w:t>
-      </w:r>
-      <w:r>
-        <w:br/>
-      </w:r>
-      <w:r>
-        <w:rPr>
-          <w:rStyle w:val="NormalTok"/>
-        </w:rPr>
-        <w:t xml:space="preserve">  </w:t>
-      </w:r>
-      <w:r>
-        <w:rPr>
-          <w:rStyle w:val="StringTok"/>
-        </w:rPr>
-        <w:t xml:space="preserve">"Florida Keys National Marine Sanctuary"</w:t>
-      </w:r>
-      <w:r>
-        <w:br/>
-      </w:r>
-      <w:r>
-        <w:rPr>
-          <w:rStyle w:val="NormalTok"/>
-        </w:rPr>
-        <w:t xml:space="preserve">data</w:t>
-      </w:r>
-      <w:r>
-        <w:rPr>
-          <w:rStyle w:val="SpecialCharTok"/>
-        </w:rPr>
-        <w:t xml:space="preserve">$</w:t>
-      </w:r>
-      <w:r>
-        <w:rPr>
-          <w:rStyle w:val="NormalTok"/>
-        </w:rPr>
-        <w:t xml:space="preserve">ManagedAreaName[data</w:t>
-      </w:r>
-      <w:r>
-        <w:rPr>
-          <w:rStyle w:val="SpecialCharTok"/>
-        </w:rPr>
-        <w:t xml:space="preserve">$</w:t>
-      </w:r>
-      <w:r>
-        <w:rPr>
-          <w:rStyle w:val="NormalTok"/>
-        </w:rPr>
-        <w:t xml:space="preserve">ManagedAreaName</w:t>
-      </w:r>
-      <w:r>
-        <w:rPr>
-          <w:rStyle w:val="SpecialCharTok"/>
-        </w:rPr>
-        <w:t xml:space="preserve">==</w:t>
-      </w:r>
-      <w:r>
-        <w:br/>
-      </w:r>
-      <w:r>
-        <w:rPr>
-          <w:rStyle w:val="NormalTok"/>
-        </w:rPr>
-        <w:t xml:space="preserve">                       </w:t>
-      </w:r>
-      <w:r>
-        <w:rPr>
-          <w:rStyle w:val="StringTok"/>
-        </w:rPr>
-        <w:t xml:space="preserve">"Biscayne Bay-Cape Florida to Monroe County Line"</w:t>
-      </w:r>
-      <w:r>
-        <w:rPr>
-          <w:rStyle w:val="NormalTok"/>
-        </w:rPr>
-        <w:t xml:space="preserve">] </w:t>
-      </w:r>
-      <w:r>
-        <w:rPr>
-          <w:rStyle w:val="OtherTok"/>
-        </w:rPr>
-        <w:t xml:space="preserve">&lt;-</w:t>
-      </w:r>
-      <w:r>
-        <w:br/>
-      </w:r>
-      <w:r>
-        <w:rPr>
-          <w:rStyle w:val="NormalTok"/>
-        </w:rPr>
-        <w:t xml:space="preserve">  </w:t>
-      </w:r>
-      <w:r>
-        <w:rPr>
-          <w:rStyle w:val="StringTok"/>
-        </w:rPr>
-        <w:t xml:space="preserve">"Biscayne Bay-Cape Florida to Monroe County Line Aquatic Preserve"</w:t>
-      </w:r>
-      <w:r>
-        <w:br/>
-      </w:r>
-      <w:r>
-        <w:rPr>
-          <w:rStyle w:val="NormalTok"/>
-        </w:rPr>
-        <w:t xml:space="preserve">data</w:t>
-      </w:r>
-      <w:r>
-        <w:rPr>
-          <w:rStyle w:val="SpecialCharTok"/>
-        </w:rPr>
-        <w:t xml:space="preserve">$</w:t>
-      </w:r>
-      <w:r>
-        <w:rPr>
-          <w:rStyle w:val="NormalTok"/>
-        </w:rPr>
-        <w:t xml:space="preserve">ManagedAreaName[data</w:t>
-      </w:r>
-      <w:r>
-        <w:rPr>
-          <w:rStyle w:val="SpecialCharTok"/>
-        </w:rPr>
-        <w:t xml:space="preserve">$</w:t>
-      </w:r>
-      <w:r>
-        <w:rPr>
-          <w:rStyle w:val="NormalTok"/>
-        </w:rPr>
-        <w:t xml:space="preserve">ManagedAreaName</w:t>
-      </w:r>
-      <w:r>
-        <w:rPr>
-          <w:rStyle w:val="SpecialCharTok"/>
-        </w:rPr>
-        <w:t xml:space="preserve">==</w:t>
-      </w:r>
-      <w:r>
-        <w:rPr>
-          <w:rStyle w:val="StringTok"/>
-        </w:rPr>
-        <w:t xml:space="preserve">"Coupon Bight"</w:t>
-      </w:r>
-      <w:r>
-        <w:rPr>
-          <w:rStyle w:val="NormalTok"/>
-        </w:rPr>
-        <w:t xml:space="preserve">] </w:t>
-      </w:r>
-      <w:r>
-        <w:rPr>
-          <w:rStyle w:val="OtherTok"/>
-        </w:rPr>
-        <w:t xml:space="preserve">&lt;-</w:t>
-      </w:r>
-      <w:r>
-        <w:br/>
-      </w:r>
-      <w:r>
-        <w:rPr>
-          <w:rStyle w:val="NormalTok"/>
-        </w:rPr>
-        <w:t xml:space="preserve">  </w:t>
-      </w:r>
-      <w:r>
-        <w:rPr>
-          <w:rStyle w:val="StringTok"/>
-        </w:rPr>
-        <w:t xml:space="preserve">"Coupon Bight Aquatic Preserve"</w:t>
-      </w:r>
-      <w:r>
-        <w:br/>
-      </w:r>
-      <w:r>
-        <w:rPr>
-          <w:rStyle w:val="NormalTok"/>
-        </w:rPr>
-        <w:t xml:space="preserve">data</w:t>
-      </w:r>
-      <w:r>
-        <w:rPr>
-          <w:rStyle w:val="SpecialCharTok"/>
-        </w:rPr>
-        <w:t xml:space="preserve">$</w:t>
-      </w:r>
-      <w:r>
-        <w:rPr>
-          <w:rStyle w:val="NormalTok"/>
-        </w:rPr>
-        <w:t xml:space="preserve">ManagedAreaName[data</w:t>
-      </w:r>
-      <w:r>
-        <w:rPr>
-          <w:rStyle w:val="SpecialCharTok"/>
-        </w:rPr>
-        <w:t xml:space="preserve">$</w:t>
-      </w:r>
-      <w:r>
-        <w:rPr>
-          <w:rStyle w:val="NormalTok"/>
-        </w:rPr>
-        <w:t xml:space="preserve">ManagedAreaName</w:t>
-      </w:r>
-      <w:r>
-        <w:rPr>
-          <w:rStyle w:val="SpecialCharTok"/>
-        </w:rPr>
-        <w:t xml:space="preserve">==</w:t>
-      </w:r>
-      <w:r>
-        <w:rPr>
-          <w:rStyle w:val="StringTok"/>
-        </w:rPr>
-        <w:t xml:space="preserve">"Coral ECA"</w:t>
-      </w:r>
-      <w:r>
-        <w:rPr>
-          <w:rStyle w:val="NormalTok"/>
-        </w:rPr>
-        <w:t xml:space="preserve">] </w:t>
-      </w:r>
-      <w:r>
-        <w:rPr>
-          <w:rStyle w:val="OtherTok"/>
-        </w:rPr>
-        <w:t xml:space="preserve">&lt;-</w:t>
-      </w:r>
-      <w:r>
-        <w:br/>
-      </w:r>
-      <w:r>
-        <w:rPr>
-          <w:rStyle w:val="NormalTok"/>
-        </w:rPr>
-        <w:t xml:space="preserve">  </w:t>
-      </w:r>
-      <w:r>
-        <w:rPr>
-          <w:rStyle w:val="StringTok"/>
-        </w:rPr>
-        <w:t xml:space="preserve">"Southeast Florida Coral Reef Ecosystem Conservation Area"</w:t>
       </w:r>
       <w:r>
         <w:br/>
@@ -13548,7 +13089,7 @@
               <a:graphicData uri="http://schemas.openxmlformats.org/drawingml/2006/picture">
                 <pic:pic>
                   <pic:nvPicPr>
-                    <pic:cNvPr descr="C:\Users\jepanzik\Box\R%20Projects\SEACAR_Trend_Analyses\Coral\output\PercentCover\Coral_PC_Report_files/figure-latex/Trendlines_ManagedArea-1.png" id="35" name="Picture"/>
+                    <pic:cNvPr descr="C:\Users\Hill_T\Desktop\SEACAR%20GitHub\SEACAR_Trend_Analyses\Coral\output\PercentCover\Coral_PC_Report_files/figure-latex/Trendlines_ManagedArea-1.png" id="35" name="Picture"/>
                     <pic:cNvPicPr>
                       <a:picLocks noChangeArrowheads="1" noChangeAspect="1"/>
                     </pic:cNvPicPr>
@@ -13595,7 +13136,7 @@
               <a:graphicData uri="http://schemas.openxmlformats.org/drawingml/2006/picture">
                 <pic:pic>
                   <pic:nvPicPr>
-                    <pic:cNvPr descr="C:\Users\jepanzik\Box\R%20Projects\SEACAR_Trend_Analyses\Coral\output\PercentCover\Coral_PC_Report_files/figure-latex/Trendlines_ManagedArea-2.png" id="38" name="Picture"/>
+                    <pic:cNvPr descr="C:\Users\Hill_T\Desktop\SEACAR%20GitHub\SEACAR_Trend_Analyses\Coral\output\PercentCover\Coral_PC_Report_files/figure-latex/Trendlines_ManagedArea-2.png" id="38" name="Picture"/>
                     <pic:cNvPicPr>
                       <a:picLocks noChangeArrowheads="1" noChangeAspect="1"/>
                     </pic:cNvPicPr>
@@ -13640,7 +13181,7 @@
               <a:graphicData uri="http://schemas.openxmlformats.org/drawingml/2006/picture">
                 <pic:pic>
                   <pic:nvPicPr>
-                    <pic:cNvPr descr="C:\Users\jepanzik\Box\R%20Projects\SEACAR_Trend_Analyses\Coral\output\PercentCover\Coral_PC_Report_files/figure-latex/Trendlines_ManagedArea-3.png" id="41" name="Picture"/>
+                    <pic:cNvPr descr="C:\Users\Hill_T\Desktop\SEACAR%20GitHub\SEACAR_Trend_Analyses\Coral\output\PercentCover\Coral_PC_Report_files/figure-latex/Trendlines_ManagedArea-3.png" id="41" name="Picture"/>
                     <pic:cNvPicPr>
                       <a:picLocks noChangeArrowheads="1" noChangeAspect="1"/>
                     </pic:cNvPicPr>
@@ -14721,7 +14262,7 @@
     <w:name w:val="ConstantTok"/>
     <w:basedOn w:val="VerbatimChar"/>
     <w:rPr>
-      <w:color w:val="000000"/>
+      <w:color w:val="8f5902"/>
       <w:shd w:val="clear" w:fill="f8f8f8"/>
     </w:rPr>
   </w:style>
@@ -14737,8 +14278,9 @@
     <w:name w:val="SpecialCharTok"/>
     <w:basedOn w:val="VerbatimChar"/>
     <w:rPr>
-      <w:color w:val="000000"/>
+      <w:color w:val="ce5c00"/>
       <w:shd w:val="clear" w:fill="f8f8f8"/>
+      <w:b/>
     </w:rPr>
   </w:style>
   <w:style w:type="character" w:customStyle="1" w:styleId="StringTok">
@@ -14823,8 +14365,9 @@
     <w:name w:val="FunctionTok"/>
     <w:basedOn w:val="VerbatimChar"/>
     <w:rPr>
-      <w:color w:val="000000"/>
+      <w:color w:val="204a87"/>
       <w:shd w:val="clear" w:fill="f8f8f8"/>
+      <w:b/>
     </w:rPr>
   </w:style>
   <w:style w:type="character" w:customStyle="1" w:styleId="VariableTok">
@@ -14880,7 +14423,7 @@
     <w:name w:val="AttributeTok"/>
     <w:basedOn w:val="VerbatimChar"/>
     <w:rPr>
-      <w:color w:val="c4a000"/>
+      <w:color w:val="204a87"/>
       <w:shd w:val="clear" w:fill="f8f8f8"/>
     </w:rPr>
   </w:style>

</xml_diff>